<commit_message>
Review update with TFS items
git-tfs-id: [http://szvptemfou01:8080/tfs/DefaultCollection]$/FW SVI FF Releases/Release2/Docs;C51122
</commit_message>
<xml_diff>
--- a/Docs/Reviews/Local UI improvements.docx
+++ b/Docs/Reviews/Local UI improvements.docx
@@ -40,10 +40,7 @@
     </w:p>
     <w:p>
       <w:r>
-        <w:t xml:space="preserve">Starting point: Local UI </w:t>
-      </w:r>
-      <w:r>
-        <w:t>display of raw position</w:t>
+        <w:t>Starting point: Local UI display of raw position</w:t>
       </w:r>
     </w:p>
     <w:p/>
@@ -292,17 +289,11 @@
           </w:tcPr>
           <w:p>
             <w:r>
-              <w:t>FIRMWARE/</w:t>
-            </w:r>
-            <w:r>
-              <w:t>services/</w:t>
-            </w:r>
-            <w:proofErr w:type="spellStart"/>
-            <w:r>
-              <w:t>calib</w:t>
-            </w:r>
-            <w:r>
-              <w:t>.c</w:t>
+              <w:t>FIRMWARE/services/</w:t>
+            </w:r>
+            <w:proofErr w:type="spellStart"/>
+            <w:r>
+              <w:t>calib.c</w:t>
             </w:r>
             <w:proofErr w:type="spellEnd"/>
           </w:p>
@@ -502,10 +493,7 @@
           </w:tcPr>
           <w:p>
             <w:r>
-              <w:t>FIRMW</w:t>
-            </w:r>
-            <w:r>
-              <w:t>ARE/interface/</w:t>
+              <w:t>FIRMWARE/interface/</w:t>
             </w:r>
             <w:proofErr w:type="spellStart"/>
             <w:r>
@@ -723,10 +711,7 @@
             </w:r>
             <w:proofErr w:type="spellEnd"/>
             <w:r>
-              <w:t>/</w:t>
-            </w:r>
-            <w:r>
-              <w:t>uinodedef.inc</w:t>
+              <w:t>/uinodedef.inc</w:t>
             </w:r>
           </w:p>
         </w:tc>
@@ -837,7 +822,11 @@
           <w:tcPr>
             <w:tcW w:w="1140" w:type="dxa"/>
           </w:tcPr>
-          <w:p/>
+          <w:p>
+            <w:r>
+              <w:t>24444</w:t>
+            </w:r>
+          </w:p>
         </w:tc>
         <w:tc>
           <w:tcPr>
@@ -880,10 +869,7 @@
             </w:r>
             <w:proofErr w:type="gramEnd"/>
             <w:r>
-              <w:t>_CPU_</w:t>
-            </w:r>
-            <w:r>
-              <w:t>...</w:t>
+              <w:t>_CPU_...</w:t>
             </w:r>
           </w:p>
           <w:p>
@@ -975,7 +961,11 @@
           <w:tcPr>
             <w:tcW w:w="1140" w:type="dxa"/>
           </w:tcPr>
-          <w:p/>
+          <w:p>
+            <w:r>
+              <w:t>24444</w:t>
+            </w:r>
+          </w:p>
         </w:tc>
         <w:tc>
           <w:tcPr>
@@ -1093,10 +1083,7 @@
           </w:tcPr>
           <w:p>
             <w:r>
-              <w:t>FIRMWARE/</w:t>
-            </w:r>
-            <w:r>
-              <w:t>FFAPmncb_FaultMatrix.xls</w:t>
+              <w:t>FIRMWARE/FFAPmncb_FaultMatrix.xls</w:t>
             </w:r>
           </w:p>
         </w:tc>
@@ -1202,7 +1189,11 @@
           <w:tcPr>
             <w:tcW w:w="1140" w:type="dxa"/>
           </w:tcPr>
-          <w:p/>
+          <w:p>
+            <w:r>
+              <w:t>24445</w:t>
+            </w:r>
+          </w:p>
         </w:tc>
         <w:tc>
           <w:tcPr>
@@ -1291,10 +1282,7 @@
     </w:p>
     <w:p>
       <w:r>
-        <w:t xml:space="preserve">Starting point: </w:t>
-      </w:r>
-      <w:r>
-        <w:t xml:space="preserve">FFP variables </w:t>
+        <w:t xml:space="preserve">Starting point: FFP variables </w:t>
       </w:r>
       <w:r>
         <w:t>availability status</w:t>
@@ -1333,10 +1321,7 @@
           </w:tcPr>
           <w:p>
             <w:r>
-              <w:t>FIRMWARE/</w:t>
-            </w:r>
-            <w:r>
-              <w:t>includes/</w:t>
+              <w:t>FIRMWARE/includes/</w:t>
             </w:r>
             <w:proofErr w:type="spellStart"/>
             <w:r>
@@ -1350,20 +1335,12 @@
             </w:r>
             <w:proofErr w:type="spellStart"/>
             <w:r>
-              <w:t>ipcedefs</w:t>
-            </w:r>
-            <w:r>
-              <w:t>.h</w:t>
+              <w:t>ipcedefs.h</w:t>
             </w:r>
             <w:proofErr w:type="spellEnd"/>
             <w:r>
               <w:br/>
-            </w:r>
-            <w:r>
-              <w:t>FIRMWARE/</w:t>
-            </w:r>
-            <w:r>
-              <w:t>interface/FF/</w:t>
+              <w:t>FIRMWARE/interface/FF/</w:t>
             </w:r>
             <w:proofErr w:type="spellStart"/>
             <w:r>
@@ -1518,7 +1495,7 @@
           </w:tcPr>
           <w:p>
             <w:r>
-              <w:t>User manual</w:t>
+              <w:t>Code safety</w:t>
             </w:r>
           </w:p>
         </w:tc>
@@ -1715,10 +1692,7 @@
           </w:tcPr>
           <w:p>
             <w:r>
-              <w:t>Cod</w:t>
-            </w:r>
-            <w:r>
-              <w:t>e quality</w:t>
+              <w:t>Code quality</w:t>
             </w:r>
           </w:p>
         </w:tc>
@@ -1779,10 +1753,7 @@
           </w:tcPr>
           <w:p>
             <w:r>
-              <w:t>FIRMWARE/interface/</w:t>
-            </w:r>
-            <w:r>
-              <w:t>hart/</w:t>
+              <w:t>FIRMWARE/interface/hart/</w:t>
             </w:r>
             <w:proofErr w:type="spellStart"/>
             <w:r>
@@ -1995,7 +1966,11 @@
           <w:tcPr>
             <w:tcW w:w="1140" w:type="dxa"/>
           </w:tcPr>
-          <w:p/>
+          <w:p>
+            <w:r>
+              <w:t>24446</w:t>
+            </w:r>
+          </w:p>
         </w:tc>
         <w:tc>
           <w:tcPr>
@@ -2020,10 +1995,13 @@
             </w:r>
             <w:proofErr w:type="spellEnd"/>
             <w:r>
-              <w:t>)</w:t>
-            </w:r>
-            <w:r>
-              <w:t xml:space="preserve">, time difference should be computed by </w:t>
+              <w:t xml:space="preserve">), time difference </w:t>
+            </w:r>
+            <w:r>
+              <w:t>shall</w:t>
+            </w:r>
+            <w:r>
+              <w:t xml:space="preserve"> be computed by </w:t>
             </w:r>
             <w:proofErr w:type="spellStart"/>
             <w:r>
@@ -2118,7 +2096,11 @@
           <w:tcPr>
             <w:tcW w:w="1140" w:type="dxa"/>
           </w:tcPr>
-          <w:p/>
+          <w:p>
+            <w:r>
+              <w:t>24446</w:t>
+            </w:r>
+          </w:p>
         </w:tc>
         <w:tc>
           <w:tcPr>
@@ -2425,10 +2407,7 @@
           </w:tcPr>
           <w:p>
             <w:r>
-              <w:t xml:space="preserve">Already </w:t>
-            </w:r>
-            <w:r>
-              <w:t>corrected in a later version</w:t>
+              <w:t>Already corrected in a later version</w:t>
             </w:r>
           </w:p>
         </w:tc>
@@ -2461,10 +2440,7 @@
             </w:r>
             <w:proofErr w:type="spellEnd"/>
             <w:r>
-              <w:t>/glue/ui_ff</w:t>
-            </w:r>
-            <w:r>
-              <w:t>customvar.inc</w:t>
+              <w:t>/glue/ui_ffcustomvar.inc</w:t>
             </w:r>
           </w:p>
           <w:p>
@@ -2477,13 +2453,7 @@
             </w:r>
             <w:proofErr w:type="spellEnd"/>
             <w:r>
-              <w:t>/glue/ui_ff</w:t>
-            </w:r>
-            <w:r>
-              <w:t>info</w:t>
-            </w:r>
-            <w:r>
-              <w:t>.inc</w:t>
+              <w:t>/glue/ui_ffinfo.inc</w:t>
             </w:r>
           </w:p>
           <w:p>
@@ -2684,7 +2654,12 @@
     </w:p>
     <w:p>
       <w:r>
-        <w:t xml:space="preserve">Project changeset version: </w:t>
+        <w:t>Project changese</w:t>
+      </w:r>
+      <w:bookmarkStart w:id="0" w:name="_GoBack"/>
+      <w:bookmarkEnd w:id="0"/>
+      <w:r>
+        <w:t xml:space="preserve">t version: </w:t>
       </w:r>
       <w:r>
         <w:t>47229</w:t>
@@ -2692,10 +2667,7 @@
     </w:p>
     <w:p>
       <w:r>
-        <w:t xml:space="preserve">Starting point: Local UI display </w:t>
-      </w:r>
-      <w:r>
-        <w:t>texts</w:t>
+        <w:t>Starting point: Local UI display texts</w:t>
       </w:r>
     </w:p>
     <w:tbl>
@@ -2731,10 +2703,7 @@
           </w:tcPr>
           <w:p>
             <w:r>
-              <w:t>FIRMWARE/</w:t>
-            </w:r>
-            <w:r>
-              <w:t>FFAPmncb_FaultMatrix.xls</w:t>
+              <w:t>FIRMWARE/FFAPmncb_FaultMatrix.xls</w:t>
             </w:r>
           </w:p>
         </w:tc>
@@ -2893,10 +2862,7 @@
             <w:tcW w:w="7752" w:type="dxa"/>
             <w:gridSpan w:val="3"/>
           </w:tcPr>
-          <w:p>
-            <w:bookmarkStart w:id="0" w:name="_GoBack"/>
-            <w:bookmarkEnd w:id="0"/>
-          </w:p>
+          <w:p/>
         </w:tc>
       </w:tr>
     </w:tbl>

</xml_diff>